<commit_message>
from lp sisadm+pis upd
</commit_message>
<xml_diff>
--- a/ПИС/Практика5_ШумахерМЕ.docx
+++ b/ПИС/Практика5_ШумахерМЕ.docx
@@ -157,19 +157,7 @@
         <w:pStyle w:val="a4"/>
       </w:pPr>
       <w:r>
-        <w:t>Функциональный блок «Сбор данных из государственных реестров»</w:t>
-      </w:r>
-      <w:r>
-        <w:t xml:space="preserve">. </w:t>
-      </w:r>
-      <w:r>
-        <w:t>На</w:t>
-      </w:r>
-      <w:r>
-        <w:t xml:space="preserve"> </w:t>
-      </w:r>
-      <w:r>
-        <w:t>вход поступает «Запрос на юридическую проверку»</w:t>
+        <w:t>Функциональный блок «Сбор данных из государственных реестров». На вход поступает «Запрос на юридическую проверку»</w:t>
       </w:r>
       <w:r>
         <w:t xml:space="preserve"> (иници</w:t>
@@ -181,31 +169,13 @@
         <w:t>ция)</w:t>
       </w:r>
       <w:r>
-        <w:t xml:space="preserve"> от Регистратора (внешняя сущность).</w:t>
-      </w:r>
-      <w:r>
-        <w:t xml:space="preserve"> </w:t>
-      </w:r>
-      <w:r>
-        <w:t>Процесс запрашивает «Данные из государственных реестров» у Государственных реестров недвижимости (внешняя сущность).</w:t>
-      </w:r>
-      <w:r>
-        <w:t xml:space="preserve"> </w:t>
-      </w:r>
-      <w:r>
-        <w:t xml:space="preserve">Полученные </w:t>
+        <w:t xml:space="preserve"> от Регистратора (внешняя сущность). Процесс запрашивает «Данные из государственных реестров» у Государственных реестров недвижимости (внешняя сущность). Полученные </w:t>
       </w:r>
       <w:r>
         <w:t xml:space="preserve">данные </w:t>
       </w:r>
       <w:r>
-        <w:t>передаются в блок «</w:t>
-      </w:r>
-      <w:r>
-        <w:t>Формирование экспертного заключения</w:t>
-      </w:r>
-      <w:r>
-        <w:t>».</w:t>
+        <w:t>передаются в блок «Формирование экспертного заключения».</w:t>
       </w:r>
     </w:p>
     <w:p>
@@ -213,40 +183,22 @@
         <w:pStyle w:val="a4"/>
       </w:pPr>
       <w:r>
-        <w:t>Функциональный блок «Проверка судебных споров»</w:t>
-      </w:r>
-      <w:r>
-        <w:t xml:space="preserve">. </w:t>
-      </w:r>
-      <w:r>
-        <w:t>На вход поступает «Запрос на юридическую проверку» (иници</w:t>
-      </w:r>
-      <w:r>
-        <w:t>а</w:t>
-      </w:r>
-      <w:r>
-        <w:t>ция) от Регистратора (внешняя сущность).</w:t>
-      </w:r>
-      <w:r>
-        <w:t xml:space="preserve"> </w:t>
-      </w:r>
-      <w:r>
-        <w:t xml:space="preserve">Процесс </w:t>
-      </w:r>
-      <w:r>
-        <w:t xml:space="preserve">обращается к юридическому аналитику для получения судебных спорах о запрошенном объекте. Юридический аналитик запрашивает данные из реестра судебных споров, анализирует их, и выдает необходимые данные. На выходе формируются </w:t>
-      </w:r>
-      <w:r>
-        <w:t>«</w:t>
+        <w:t xml:space="preserve">Функциональный блок «Проверка судебных споров». </w:t>
+      </w:r>
+      <w:r>
+        <w:t>На вход поступает «Запрос на юридическую проверку» (инициация) от Регистратора (внешняя сущность).</w:t>
+      </w:r>
+      <w:r>
+        <w:t xml:space="preserve"> Процесс </w:t>
+      </w:r>
+      <w:r>
+        <w:t>обращается к юридическому аналитику для получения судебных спорах о запрошенном объекте. Юридический аналитик запрашивает данные из реестра судебных споров, анализирует их, и выдает необходимые данные. На выходе формируются «</w:t>
       </w:r>
       <w:r>
         <w:t>Данные о судебных спорах по объекту</w:t>
       </w:r>
       <w:r>
-        <w:t>»</w:t>
-      </w:r>
-      <w:r>
-        <w:t>.</w:t>
+        <w:t>».</w:t>
       </w:r>
     </w:p>
     <w:p>
@@ -254,34 +206,25 @@
         <w:pStyle w:val="a4"/>
       </w:pPr>
       <w:r>
-        <w:t>Функциональный блок «Формирование экспертного заключения»</w:t>
+        <w:t>Функциональный блок «Формирование экспертного заключения». На вход поступа</w:t>
+      </w:r>
+      <w:r>
+        <w:t>ю</w:t>
+      </w:r>
+      <w:r>
+        <w:t xml:space="preserve">т </w:t>
+      </w:r>
+      <w:r>
+        <w:t>данные о недвижимости и судебных спорах</w:t>
+      </w:r>
+      <w:r>
+        <w:t>.</w:t>
+      </w:r>
+      <w:r>
+        <w:t xml:space="preserve"> Процесс запрашивает у юридического аналитика провести экспертную оценку</w:t>
       </w:r>
       <w:r>
         <w:t xml:space="preserve">. </w:t>
-      </w:r>
-      <w:r>
-        <w:t>На вход поступа</w:t>
-      </w:r>
-      <w:r>
-        <w:t>ю</w:t>
-      </w:r>
-      <w:r>
-        <w:t xml:space="preserve">т </w:t>
-      </w:r>
-      <w:r>
-        <w:t>данные о недвижимости и судебных спорах</w:t>
-      </w:r>
-      <w:r>
-        <w:t>.</w:t>
-      </w:r>
-      <w:r>
-        <w:t xml:space="preserve"> Процесс запрашивает у юридического аналитика провести экспертную оценку</w:t>
-      </w:r>
-      <w:r>
-        <w:t>.</w:t>
-      </w:r>
-      <w:r>
-        <w:t xml:space="preserve"> </w:t>
       </w:r>
       <w:r>
         <w:t>На выходе ф</w:t>
@@ -353,9 +296,9 @@
       <w:r>
         <w:lastRenderedPageBreak/>
         <w:drawing>
-          <wp:inline distT="0" distB="0" distL="0" distR="0" wp14:anchorId="14724CF5" wp14:editId="51985C32">
-            <wp:extent cx="5939790" cy="3803650"/>
-            <wp:effectExtent l="0" t="0" r="3810" b="6350"/>
+          <wp:inline distT="0" distB="0" distL="0" distR="0" wp14:anchorId="7F2E6E8C" wp14:editId="7E6B9266">
+            <wp:extent cx="5939790" cy="3787775"/>
+            <wp:effectExtent l="0" t="0" r="3810" b="3175"/>
             <wp:docPr id="1" name="Рисунок 1"/>
             <wp:cNvGraphicFramePr>
               <a:graphicFrameLocks xmlns:a="http://schemas.openxmlformats.org/drawingml/2006/main" noChangeAspect="1"/>
@@ -376,7 +319,7 @@
                   <pic:spPr>
                     <a:xfrm>
                       <a:off x="0" y="0"/>
-                      <a:ext cx="5939790" cy="3803650"/>
+                      <a:ext cx="5939790" cy="3787775"/>
                     </a:xfrm>
                     <a:prstGeom prst="rect">
                       <a:avLst/>
@@ -574,19 +517,7 @@
         <w:rPr>
           <w:lang w:eastAsia="zh-CN" w:bidi="hi-IN"/>
         </w:rPr>
-        <w:t xml:space="preserve">». На вход поступает </w:t>
-      </w:r>
-      <w:r>
-        <w:rPr>
-          <w:lang w:eastAsia="zh-CN" w:bidi="hi-IN"/>
-        </w:rPr>
-        <w:t>информация о том объекте, по которому нужно провести проверку</w:t>
-      </w:r>
-      <w:r>
-        <w:rPr>
-          <w:lang w:eastAsia="zh-CN" w:bidi="hi-IN"/>
-        </w:rPr>
-        <w:t xml:space="preserve">. Процесс взаимодействует с внешними судебными реестрами для получения информации о судебных спорах, связанных с </w:t>
+        <w:t xml:space="preserve">». На вход поступает информация о том объекте, по которому нужно провести проверку. Процесс взаимодействует с внешними судебными реестрами для получения информации о судебных спорах, связанных с </w:t>
       </w:r>
       <w:r>
         <w:rPr>
@@ -636,10 +567,10 @@
       </w:pPr>
       <w:r>
         <w:drawing>
-          <wp:inline distT="0" distB="0" distL="0" distR="0" wp14:anchorId="292FBC4F" wp14:editId="65D2EAA0">
-            <wp:extent cx="5939790" cy="3796665"/>
+          <wp:inline distT="0" distB="0" distL="0" distR="0" wp14:anchorId="3930983C" wp14:editId="73391783">
+            <wp:extent cx="5939790" cy="3811905"/>
             <wp:effectExtent l="0" t="0" r="3810" b="0"/>
-            <wp:docPr id="4" name="Рисунок 4"/>
+            <wp:docPr id="2" name="Рисунок 2"/>
             <wp:cNvGraphicFramePr>
               <a:graphicFrameLocks xmlns:a="http://schemas.openxmlformats.org/drawingml/2006/main" noChangeAspect="1"/>
             </wp:cNvGraphicFramePr>
@@ -659,7 +590,7 @@
                   <pic:spPr>
                     <a:xfrm>
                       <a:off x="0" y="0"/>
-                      <a:ext cx="5939790" cy="3796665"/>
+                      <a:ext cx="5939790" cy="3811905"/>
                     </a:xfrm>
                     <a:prstGeom prst="rect">
                       <a:avLst/>

</xml_diff>